<commit_message>
minor fixes in lecture 19
</commit_message>
<xml_diff>
--- a/lectures/ch-3/19.docx
+++ b/lectures/ch-3/19.docx
@@ -183,7 +183,7 @@
           <v:shape id="_x0000_i1025" type="#_x0000_t75" style="width:246.75pt;height:57pt" o:ole="">
             <v:imagedata r:id="rId7" o:title=""/>
           </v:shape>
-          <o:OLEObject Type="Embed" ProgID="Equation.3" ShapeID="_x0000_i1025" DrawAspect="Content" ObjectID="_1618158025" r:id="rId8"/>
+          <o:OLEObject Type="Embed" ProgID="Equation.3" ShapeID="_x0000_i1025" DrawAspect="Content" ObjectID="_1627917031" r:id="rId8"/>
         </w:object>
       </w:r>
       <w:r>
@@ -228,7 +228,7 @@
           <v:shape id="_x0000_i1026" type="#_x0000_t75" style="width:78pt;height:18pt" o:ole="">
             <v:imagedata r:id="rId9" o:title=""/>
           </v:shape>
-          <o:OLEObject Type="Embed" ProgID="Equation.3" ShapeID="_x0000_i1026" DrawAspect="Content" ObjectID="_1618158026" r:id="rId10"/>
+          <o:OLEObject Type="Embed" ProgID="Equation.3" ShapeID="_x0000_i1026" DrawAspect="Content" ObjectID="_1627917032" r:id="rId10"/>
         </w:object>
       </w:r>
       <w:r>
@@ -242,7 +242,7 @@
           <v:shape id="_x0000_i1027" type="#_x0000_t75" style="width:24pt;height:18.75pt" o:ole="">
             <v:imagedata r:id="rId11" o:title=""/>
           </v:shape>
-          <o:OLEObject Type="Embed" ProgID="Equation.3" ShapeID="_x0000_i1027" DrawAspect="Content" ObjectID="_1618158027" r:id="rId12"/>
+          <o:OLEObject Type="Embed" ProgID="Equation.3" ShapeID="_x0000_i1027" DrawAspect="Content" ObjectID="_1627917033" r:id="rId12"/>
         </w:object>
       </w:r>
       <w:r>
@@ -261,7 +261,7 @@
           <v:shape id="_x0000_i1028" type="#_x0000_t75" style="width:311.25pt;height:36pt" o:ole="">
             <v:imagedata r:id="rId13" o:title=""/>
           </v:shape>
-          <o:OLEObject Type="Embed" ProgID="Equation.3" ShapeID="_x0000_i1028" DrawAspect="Content" ObjectID="_1618158028" r:id="rId14"/>
+          <o:OLEObject Type="Embed" ProgID="Equation.3" ShapeID="_x0000_i1028" DrawAspect="Content" ObjectID="_1627917034" r:id="rId14"/>
         </w:object>
       </w:r>
       <w:r>
@@ -295,7 +295,7 @@
           <v:shape id="_x0000_i1029" type="#_x0000_t75" style="width:24pt;height:18.75pt" o:ole="">
             <v:imagedata r:id="rId11" o:title=""/>
           </v:shape>
-          <o:OLEObject Type="Embed" ProgID="Equation.3" ShapeID="_x0000_i1029" DrawAspect="Content" ObjectID="_1618158029" r:id="rId15"/>
+          <o:OLEObject Type="Embed" ProgID="Equation.3" ShapeID="_x0000_i1029" DrawAspect="Content" ObjectID="_1627917035" r:id="rId15"/>
         </w:object>
       </w:r>
       <w:r>
@@ -317,7 +317,7 @@
           <v:shape id="_x0000_i1030" type="#_x0000_t75" style="width:24pt;height:18.75pt" o:ole="">
             <v:imagedata r:id="rId11" o:title=""/>
           </v:shape>
-          <o:OLEObject Type="Embed" ProgID="Equation.3" ShapeID="_x0000_i1030" DrawAspect="Content" ObjectID="_1618158030" r:id="rId16"/>
+          <o:OLEObject Type="Embed" ProgID="Equation.3" ShapeID="_x0000_i1030" DrawAspect="Content" ObjectID="_1627917036" r:id="rId16"/>
         </w:object>
       </w:r>
       <w:r>
@@ -336,7 +336,7 @@
           <v:shape id="_x0000_i1031" type="#_x0000_t75" style="width:180.75pt;height:36pt" o:ole="">
             <v:imagedata r:id="rId17" o:title=""/>
           </v:shape>
-          <o:OLEObject Type="Embed" ProgID="Equation.3" ShapeID="_x0000_i1031" DrawAspect="Content" ObjectID="_1618158031" r:id="rId18"/>
+          <o:OLEObject Type="Embed" ProgID="Equation.3" ShapeID="_x0000_i1031" DrawAspect="Content" ObjectID="_1627917037" r:id="rId18"/>
         </w:object>
       </w:r>
       <w:r>
@@ -418,7 +418,7 @@
           <v:shape id="_x0000_i1032" type="#_x0000_t75" style="width:78pt;height:18pt" o:ole="">
             <v:imagedata r:id="rId19" o:title=""/>
           </v:shape>
-          <o:OLEObject Type="Embed" ProgID="Equation.3" ShapeID="_x0000_i1032" DrawAspect="Content" ObjectID="_1618158032" r:id="rId20"/>
+          <o:OLEObject Type="Embed" ProgID="Equation.3" ShapeID="_x0000_i1032" DrawAspect="Content" ObjectID="_1627917038" r:id="rId20"/>
         </w:object>
       </w:r>
       <w:r>
@@ -432,7 +432,7 @@
           <v:shape id="_x0000_i1033" type="#_x0000_t75" style="width:39.75pt;height:18pt" o:ole="">
             <v:imagedata r:id="rId21" o:title=""/>
           </v:shape>
-          <o:OLEObject Type="Embed" ProgID="Equation.3" ShapeID="_x0000_i1033" DrawAspect="Content" ObjectID="_1618158033" r:id="rId22"/>
+          <o:OLEObject Type="Embed" ProgID="Equation.3" ShapeID="_x0000_i1033" DrawAspect="Content" ObjectID="_1627917039" r:id="rId22"/>
         </w:object>
       </w:r>
       <w:r>
@@ -454,7 +454,7 @@
           <v:shape id="_x0000_i1034" type="#_x0000_t75" style="width:21.75pt;height:17.25pt" o:ole="">
             <v:imagedata r:id="rId23" o:title=""/>
           </v:shape>
-          <o:OLEObject Type="Embed" ProgID="Equation.3" ShapeID="_x0000_i1034" DrawAspect="Content" ObjectID="_1618158034" r:id="rId24"/>
+          <o:OLEObject Type="Embed" ProgID="Equation.3" ShapeID="_x0000_i1034" DrawAspect="Content" ObjectID="_1627917040" r:id="rId24"/>
         </w:object>
       </w:r>
       <w:r>
@@ -468,7 +468,7 @@
           <v:shape id="_x0000_i1035" type="#_x0000_t75" style="width:18.75pt;height:18.75pt" o:ole="">
             <v:imagedata r:id="rId25" o:title=""/>
           </v:shape>
-          <o:OLEObject Type="Embed" ProgID="Equation.3" ShapeID="_x0000_i1035" DrawAspect="Content" ObjectID="_1618158035" r:id="rId26"/>
+          <o:OLEObject Type="Embed" ProgID="Equation.3" ShapeID="_x0000_i1035" DrawAspect="Content" ObjectID="_1627917041" r:id="rId26"/>
         </w:object>
       </w:r>
       <w:r>
@@ -482,7 +482,7 @@
           <v:shape id="_x0000_i1036" type="#_x0000_t75" style="width:108pt;height:18pt" o:ole="">
             <v:imagedata r:id="rId27" o:title=""/>
           </v:shape>
-          <o:OLEObject Type="Embed" ProgID="Equation.3" ShapeID="_x0000_i1036" DrawAspect="Content" ObjectID="_1618158036" r:id="rId28"/>
+          <o:OLEObject Type="Embed" ProgID="Equation.3" ShapeID="_x0000_i1036" DrawAspect="Content" ObjectID="_1627917042" r:id="rId28"/>
         </w:object>
       </w:r>
       <w:r>
@@ -504,7 +504,7 @@
           <v:shape id="_x0000_i1037" type="#_x0000_t75" style="width:399.75pt;height:45pt" o:ole="">
             <v:imagedata r:id="rId29" o:title=""/>
           </v:shape>
-          <o:OLEObject Type="Embed" ProgID="Equation.3" ShapeID="_x0000_i1037" DrawAspect="Content" ObjectID="_1618158037" r:id="rId30"/>
+          <o:OLEObject Type="Embed" ProgID="Equation.3" ShapeID="_x0000_i1037" DrawAspect="Content" ObjectID="_1627917043" r:id="rId30"/>
         </w:object>
       </w:r>
       <w:r>
@@ -516,7 +516,7 @@
           <v:shape id="_x0000_i1038" type="#_x0000_t75" style="width:414pt;height:89.25pt" o:ole="">
             <v:imagedata r:id="rId31" o:title=""/>
           </v:shape>
-          <o:OLEObject Type="Embed" ProgID="Equation.3" ShapeID="_x0000_i1038" DrawAspect="Content" ObjectID="_1618158038" r:id="rId32"/>
+          <o:OLEObject Type="Embed" ProgID="Equation.3" ShapeID="_x0000_i1038" DrawAspect="Content" ObjectID="_1627917044" r:id="rId32"/>
         </w:object>
       </w:r>
     </w:p>
@@ -541,7 +541,7 @@
           <v:shape id="_x0000_i1039" type="#_x0000_t75" style="width:9.75pt;height:12.75pt" o:ole="">
             <v:imagedata r:id="rId33" o:title=""/>
           </v:shape>
-          <o:OLEObject Type="Embed" ProgID="Equation.3" ShapeID="_x0000_i1039" DrawAspect="Content" ObjectID="_1618158039" r:id="rId34"/>
+          <o:OLEObject Type="Embed" ProgID="Equation.3" ShapeID="_x0000_i1039" DrawAspect="Content" ObjectID="_1627917045" r:id="rId34"/>
         </w:object>
       </w:r>
       <w:r>
@@ -555,7 +555,7 @@
           <v:shape id="_x0000_i1040" type="#_x0000_t75" style="width:11.25pt;height:15.75pt" o:ole="">
             <v:imagedata r:id="rId35" o:title=""/>
           </v:shape>
-          <o:OLEObject Type="Embed" ProgID="Equation.3" ShapeID="_x0000_i1040" DrawAspect="Content" ObjectID="_1618158040" r:id="rId36"/>
+          <o:OLEObject Type="Embed" ProgID="Equation.3" ShapeID="_x0000_i1040" DrawAspect="Content" ObjectID="_1627917046" r:id="rId36"/>
         </w:object>
       </w:r>
       <w:r>
@@ -577,7 +577,7 @@
           <v:shape id="_x0000_i1041" type="#_x0000_t75" style="width:359.25pt;height:90.75pt" o:ole="">
             <v:imagedata r:id="rId37" o:title=""/>
           </v:shape>
-          <o:OLEObject Type="Embed" ProgID="Equation.3" ShapeID="_x0000_i1041" DrawAspect="Content" ObjectID="_1618158041" r:id="rId38"/>
+          <o:OLEObject Type="Embed" ProgID="Equation.3" ShapeID="_x0000_i1041" DrawAspect="Content" ObjectID="_1627917047" r:id="rId38"/>
         </w:object>
       </w:r>
       <w:r>
@@ -591,7 +591,7 @@
           <v:shape id="_x0000_i1042" type="#_x0000_t75" style="width:398.25pt;height:81pt" o:ole="">
             <v:imagedata r:id="rId39" o:title=""/>
           </v:shape>
-          <o:OLEObject Type="Embed" ProgID="Equation.DSMT4" ShapeID="_x0000_i1042" DrawAspect="Content" ObjectID="_1618158042" r:id="rId40"/>
+          <o:OLEObject Type="Embed" ProgID="Equation.DSMT4" ShapeID="_x0000_i1042" DrawAspect="Content" ObjectID="_1627917048" r:id="rId40"/>
         </w:object>
       </w:r>
     </w:p>
@@ -610,7 +610,7 @@
           <v:shape id="_x0000_i1043" type="#_x0000_t75" style="width:128.25pt;height:18pt" o:ole="">
             <v:imagedata r:id="rId41" o:title=""/>
           </v:shape>
-          <o:OLEObject Type="Embed" ProgID="Equation.3" ShapeID="_x0000_i1043" DrawAspect="Content" ObjectID="_1618158043" r:id="rId42"/>
+          <o:OLEObject Type="Embed" ProgID="Equation.3" ShapeID="_x0000_i1043" DrawAspect="Content" ObjectID="_1627917049" r:id="rId42"/>
         </w:object>
       </w:r>
       <w:r>
@@ -624,7 +624,7 @@
           <v:shape id="_x0000_i1044" type="#_x0000_t75" style="width:42pt;height:15pt" o:ole="">
             <v:imagedata r:id="rId43" o:title=""/>
           </v:shape>
-          <o:OLEObject Type="Embed" ProgID="Equation.3" ShapeID="_x0000_i1044" DrawAspect="Content" ObjectID="_1618158044" r:id="rId44"/>
+          <o:OLEObject Type="Embed" ProgID="Equation.3" ShapeID="_x0000_i1044" DrawAspect="Content" ObjectID="_1627917050" r:id="rId44"/>
         </w:object>
       </w:r>
       <w:r>
@@ -637,7 +637,6 @@
         <w:t>остаточних спрощень отримаємо формулу інтегрального представлення розв’язку задачі Коші для рівняння теплопровідності:</w:t>
       </w:r>
     </w:p>
-    <w:bookmarkStart w:id="2" w:name="_GoBack"/>
     <w:p>
       <w:pPr>
         <w:pStyle w:val="dtext"/>
@@ -648,13 +647,12 @@
           <w:position w:val="-38"/>
         </w:rPr>
         <w:object w:dxaOrig="7040" w:dyaOrig="859">
-          <v:shape id="_x0000_i1132" type="#_x0000_t75" style="width:351.75pt;height:42.75pt" o:ole="">
+          <v:shape id="_x0000_i1045" type="#_x0000_t75" style="width:351.75pt;height:42.75pt" o:ole="">
             <v:imagedata r:id="rId45" o:title=""/>
           </v:shape>
-          <o:OLEObject Type="Embed" ProgID="Equation.3" ShapeID="_x0000_i1132" DrawAspect="Content" ObjectID="_1618158045" r:id="rId46"/>
-        </w:object>
-      </w:r>
-      <w:bookmarkEnd w:id="2"/>
+          <o:OLEObject Type="Embed" ProgID="Equation.3" ShapeID="_x0000_i1045" DrawAspect="Content" ObjectID="_1627917051" r:id="rId46"/>
+        </w:object>
+      </w:r>
       <w:r>
         <w:tab/>
       </w:r>
@@ -716,7 +714,7 @@
           <v:shape id="_x0000_i1046" type="#_x0000_t75" style="width:269.25pt;height:59.25pt" o:ole="">
             <v:imagedata r:id="rId47" o:title=""/>
           </v:shape>
-          <o:OLEObject Type="Embed" ProgID="Equation.3" ShapeID="_x0000_i1046" DrawAspect="Content" ObjectID="_1618158046" r:id="rId48"/>
+          <o:OLEObject Type="Embed" ProgID="Equation.3" ShapeID="_x0000_i1046" DrawAspect="Content" ObjectID="_1627917052" r:id="rId48"/>
         </w:object>
       </w:r>
       <w:r>
@@ -746,7 +744,6 @@
         <w:t xml:space="preserve">Для знаходження формули інтегрального представлення розв’язку задачі </w:t>
       </w:r>
       <w:r>
-        <w:lastRenderedPageBreak/>
         <w:t xml:space="preserve">Коші (3.4) </w:t>
       </w:r>
       <w:proofErr w:type="spellStart"/>
@@ -755,7 +752,12 @@
       </w:r>
       <w:proofErr w:type="spellEnd"/>
       <w:r>
-        <w:t xml:space="preserve"> рівняння, якому задовольняє фундаментальний розв’язок:</w:t>
+        <w:t xml:space="preserve"> рівняння, якому задо</w:t>
+      </w:r>
+      <w:bookmarkStart w:id="2" w:name="_GoBack"/>
+      <w:bookmarkEnd w:id="2"/>
+      <w:r>
+        <w:t>вольняє фундаментальний розв’язок:</w:t>
       </w:r>
     </w:p>
     <w:p>
@@ -770,7 +772,7 @@
           <v:shape id="_x0000_i1047" type="#_x0000_t75" style="width:333.75pt;height:39.75pt" o:ole="">
             <v:imagedata r:id="rId49" o:title=""/>
           </v:shape>
-          <o:OLEObject Type="Embed" ProgID="Equation.3" ShapeID="_x0000_i1047" DrawAspect="Content" ObjectID="_1618158047" r:id="rId50"/>
+          <o:OLEObject Type="Embed" ProgID="Equation.3" ShapeID="_x0000_i1047" DrawAspect="Content" ObjectID="_1627917053" r:id="rId50"/>
         </w:object>
       </w:r>
       <w:r>
@@ -809,7 +811,7 @@
           <v:shape id="_x0000_i1048" type="#_x0000_t75" style="width:83.25pt;height:18.75pt" o:ole="">
             <v:imagedata r:id="rId51" o:title=""/>
           </v:shape>
-          <o:OLEObject Type="Embed" ProgID="Equation.3" ShapeID="_x0000_i1048" DrawAspect="Content" ObjectID="_1618158048" r:id="rId52"/>
+          <o:OLEObject Type="Embed" ProgID="Equation.3" ShapeID="_x0000_i1048" DrawAspect="Content" ObjectID="_1627917054" r:id="rId52"/>
         </w:object>
       </w:r>
       <w:r>
@@ -823,7 +825,7 @@
           <v:shape id="_x0000_i1049" type="#_x0000_t75" style="width:39.75pt;height:18pt" o:ole="">
             <v:imagedata r:id="rId53" o:title=""/>
           </v:shape>
-          <o:OLEObject Type="Embed" ProgID="Equation.3" ShapeID="_x0000_i1049" DrawAspect="Content" ObjectID="_1618158049" r:id="rId54"/>
+          <o:OLEObject Type="Embed" ProgID="Equation.3" ShapeID="_x0000_i1049" DrawAspect="Content" ObjectID="_1627917055" r:id="rId54"/>
         </w:object>
       </w:r>
       <w:r>
@@ -840,7 +842,7 @@
           <v:shape id="_x0000_i1050" type="#_x0000_t75" style="width:20.25pt;height:15pt" o:ole="">
             <v:imagedata r:id="rId55" o:title=""/>
           </v:shape>
-          <o:OLEObject Type="Embed" ProgID="Equation.3" ShapeID="_x0000_i1050" DrawAspect="Content" ObjectID="_1618158050" r:id="rId56"/>
+          <o:OLEObject Type="Embed" ProgID="Equation.3" ShapeID="_x0000_i1050" DrawAspect="Content" ObjectID="_1627917056" r:id="rId56"/>
         </w:object>
       </w:r>
       <w:r>
@@ -854,7 +856,7 @@
           <v:shape id="_x0000_i1051" type="#_x0000_t75" style="width:24pt;height:18.75pt" o:ole="">
             <v:imagedata r:id="rId57" o:title=""/>
           </v:shape>
-          <o:OLEObject Type="Embed" ProgID="Equation.3" ShapeID="_x0000_i1051" DrawAspect="Content" ObjectID="_1618158051" r:id="rId58"/>
+          <o:OLEObject Type="Embed" ProgID="Equation.3" ShapeID="_x0000_i1051" DrawAspect="Content" ObjectID="_1627917057" r:id="rId58"/>
         </w:object>
       </w:r>
       <w:r>
@@ -876,7 +878,7 @@
           <v:shape id="_x0000_i1052" type="#_x0000_t75" style="width:48.75pt;height:18pt" o:ole="">
             <v:imagedata r:id="rId59" o:title=""/>
           </v:shape>
-          <o:OLEObject Type="Embed" ProgID="Equation.3" ShapeID="_x0000_i1052" DrawAspect="Content" ObjectID="_1618158052" r:id="rId60"/>
+          <o:OLEObject Type="Embed" ProgID="Equation.3" ShapeID="_x0000_i1052" DrawAspect="Content" ObjectID="_1627917058" r:id="rId60"/>
         </w:object>
       </w:r>
       <w:r>
@@ -890,7 +892,7 @@
           <v:shape id="_x0000_i1053" type="#_x0000_t75" style="width:66pt;height:18pt" o:ole="">
             <v:imagedata r:id="rId61" o:title=""/>
           </v:shape>
-          <o:OLEObject Type="Embed" ProgID="Equation.3" ShapeID="_x0000_i1053" DrawAspect="Content" ObjectID="_1618158053" r:id="rId62"/>
+          <o:OLEObject Type="Embed" ProgID="Equation.3" ShapeID="_x0000_i1053" DrawAspect="Content" ObjectID="_1627917059" r:id="rId62"/>
         </w:object>
       </w:r>
       <w:r>
@@ -909,7 +911,7 @@
           <v:shape id="_x0000_i1054" type="#_x0000_t75" style="width:369.75pt;height:42.75pt" o:ole="">
             <v:imagedata r:id="rId63" o:title=""/>
           </v:shape>
-          <o:OLEObject Type="Embed" ProgID="Equation.3" ShapeID="_x0000_i1054" DrawAspect="Content" ObjectID="_1618158054" r:id="rId64"/>
+          <o:OLEObject Type="Embed" ProgID="Equation.3" ShapeID="_x0000_i1054" DrawAspect="Content" ObjectID="_1627917060" r:id="rId64"/>
         </w:object>
       </w:r>
     </w:p>
@@ -925,7 +927,7 @@
           <v:shape id="_x0000_i1055" type="#_x0000_t75" style="width:363.75pt;height:42.75pt" o:ole="">
             <v:imagedata r:id="rId65" o:title=""/>
           </v:shape>
-          <o:OLEObject Type="Embed" ProgID="Equation.3" ShapeID="_x0000_i1055" DrawAspect="Content" ObjectID="_1618158055" r:id="rId66"/>
+          <o:OLEObject Type="Embed" ProgID="Equation.3" ShapeID="_x0000_i1055" DrawAspect="Content" ObjectID="_1627917061" r:id="rId66"/>
         </w:object>
       </w:r>
     </w:p>
@@ -941,7 +943,7 @@
           <v:shape id="_x0000_i1056" type="#_x0000_t75" style="width:380.25pt;height:41.25pt" o:ole="">
             <v:imagedata r:id="rId67" o:title=""/>
           </v:shape>
-          <o:OLEObject Type="Embed" ProgID="Equation.3" ShapeID="_x0000_i1056" DrawAspect="Content" ObjectID="_1618158056" r:id="rId68"/>
+          <o:OLEObject Type="Embed" ProgID="Equation.3" ShapeID="_x0000_i1056" DrawAspect="Content" ObjectID="_1627917062" r:id="rId68"/>
         </w:object>
       </w:r>
     </w:p>
@@ -969,7 +971,7 @@
           <v:shape id="_x0000_i1057" type="#_x0000_t75" style="width:476.25pt;height:50.25pt" o:ole="">
             <v:imagedata r:id="rId69" o:title=""/>
           </v:shape>
-          <o:OLEObject Type="Embed" ProgID="Equation.3" ShapeID="_x0000_i1057" DrawAspect="Content" ObjectID="_1618158057" r:id="rId70"/>
+          <o:OLEObject Type="Embed" ProgID="Equation.3" ShapeID="_x0000_i1057" DrawAspect="Content" ObjectID="_1627917063" r:id="rId70"/>
         </w:object>
       </w:r>
     </w:p>
@@ -986,7 +988,7 @@
           <v:shape id="_x0000_i1058" type="#_x0000_t75" style="width:347.25pt;height:45pt" o:ole="">
             <v:imagedata r:id="rId71" o:title=""/>
           </v:shape>
-          <o:OLEObject Type="Embed" ProgID="Equation.3" ShapeID="_x0000_i1058" DrawAspect="Content" ObjectID="_1618158058" r:id="rId72"/>
+          <o:OLEObject Type="Embed" ProgID="Equation.3" ShapeID="_x0000_i1058" DrawAspect="Content" ObjectID="_1627917064" r:id="rId72"/>
         </w:object>
       </w:r>
       <w:r>
@@ -997,7 +999,7 @@
           <v:shape id="_x0000_i1059" type="#_x0000_t75" style="width:240.75pt;height:41.25pt" o:ole="">
             <v:imagedata r:id="rId73" o:title=""/>
           </v:shape>
-          <o:OLEObject Type="Embed" ProgID="Equation.3" ShapeID="_x0000_i1059" DrawAspect="Content" ObjectID="_1618158059" r:id="rId74"/>
+          <o:OLEObject Type="Embed" ProgID="Equation.3" ShapeID="_x0000_i1059" DrawAspect="Content" ObjectID="_1627917065" r:id="rId74"/>
         </w:object>
       </w:r>
       <w:r>
@@ -1019,7 +1021,7 @@
           <v:shape id="_x0000_i1060" type="#_x0000_t75" style="width:42pt;height:15pt" o:ole="">
             <v:imagedata r:id="rId75" o:title=""/>
           </v:shape>
-          <o:OLEObject Type="Embed" ProgID="Equation.3" ShapeID="_x0000_i1060" DrawAspect="Content" ObjectID="_1618158060" r:id="rId76"/>
+          <o:OLEObject Type="Embed" ProgID="Equation.3" ShapeID="_x0000_i1060" DrawAspect="Content" ObjectID="_1627917066" r:id="rId76"/>
         </w:object>
       </w:r>
       <w:r>
@@ -1047,7 +1049,7 @@
           <v:shape id="_x0000_i1061" type="#_x0000_t75" style="width:410.25pt;height:84.75pt" o:ole="">
             <v:imagedata r:id="rId77" o:title=""/>
           </v:shape>
-          <o:OLEObject Type="Embed" ProgID="Equation.3" ShapeID="_x0000_i1061" DrawAspect="Content" ObjectID="_1618158061" r:id="rId78"/>
+          <o:OLEObject Type="Embed" ProgID="Equation.3" ShapeID="_x0000_i1061" DrawAspect="Content" ObjectID="_1627917067" r:id="rId78"/>
         </w:object>
       </w:r>
       <w:r>
@@ -1065,6 +1067,7 @@
         <w:pStyle w:val="dtext"/>
       </w:pPr>
       <w:r>
+        <w:lastRenderedPageBreak/>
         <w:t xml:space="preserve">Проміжну формулу (3.6) можна конкретизувати обчисливши відповідні інтеграли, враховуючи конкретний вигляд фундаментального розв’язку </w:t>
       </w:r>
       <w:r>
@@ -1075,7 +1078,7 @@
           <v:shape id="_x0000_i1062" type="#_x0000_t75" style="width:177pt;height:35.25pt" o:ole="">
             <v:imagedata r:id="rId79" o:title=""/>
           </v:shape>
-          <o:OLEObject Type="Embed" ProgID="Equation.3" ShapeID="_x0000_i1062" DrawAspect="Content" ObjectID="_1618158062" r:id="rId80"/>
+          <o:OLEObject Type="Embed" ProgID="Equation.3" ShapeID="_x0000_i1062" DrawAspect="Content" ObjectID="_1627917068" r:id="rId80"/>
         </w:object>
       </w:r>
       <w:r>
@@ -1102,7 +1105,7 @@
           <v:shape id="_x0000_i1063" type="#_x0000_t75" style="width:11.25pt;height:21pt" o:ole="">
             <v:imagedata r:id="rId81" o:title=""/>
           </v:shape>
-          <o:OLEObject Type="Embed" ProgID="Equation.3" ShapeID="_x0000_i1063" DrawAspect="Content" ObjectID="_1618158063" r:id="rId82"/>
+          <o:OLEObject Type="Embed" ProgID="Equation.3" ShapeID="_x0000_i1063" DrawAspect="Content" ObjectID="_1627917069" r:id="rId82"/>
         </w:object>
       </w:r>
       <w:r>
@@ -1113,7 +1116,7 @@
           <v:shape id="_x0000_i1064" type="#_x0000_t75" style="width:315.75pt;height:44.25pt" o:ole="">
             <v:imagedata r:id="rId83" o:title=""/>
           </v:shape>
-          <o:OLEObject Type="Embed" ProgID="Equation.3" ShapeID="_x0000_i1064" DrawAspect="Content" ObjectID="_1618158064" r:id="rId84"/>
+          <o:OLEObject Type="Embed" ProgID="Equation.3" ShapeID="_x0000_i1064" DrawAspect="Content" ObjectID="_1627917070" r:id="rId84"/>
         </w:object>
       </w:r>
       <w:r>
@@ -1140,7 +1143,7 @@
           <v:shape id="_x0000_i1065" type="#_x0000_t75" style="width:215.25pt;height:41.25pt" o:ole="">
             <v:imagedata r:id="rId85" o:title=""/>
           </v:shape>
-          <o:OLEObject Type="Embed" ProgID="Equation.3" ShapeID="_x0000_i1065" DrawAspect="Content" ObjectID="_1618158065" r:id="rId86"/>
+          <o:OLEObject Type="Embed" ProgID="Equation.3" ShapeID="_x0000_i1065" DrawAspect="Content" ObjectID="_1627917071" r:id="rId86"/>
         </w:object>
       </w:r>
       <w:r>
@@ -1173,7 +1176,7 @@
           <v:shape id="_x0000_i1066" type="#_x0000_t75" style="width:363.75pt;height:44.25pt" o:ole="">
             <v:imagedata r:id="rId87" o:title=""/>
           </v:shape>
-          <o:OLEObject Type="Embed" ProgID="Equation.3" ShapeID="_x0000_i1066" DrawAspect="Content" ObjectID="_1618158066" r:id="rId88"/>
+          <o:OLEObject Type="Embed" ProgID="Equation.3" ShapeID="_x0000_i1066" DrawAspect="Content" ObjectID="_1627917072" r:id="rId88"/>
         </w:object>
       </w:r>
       <w:r>
@@ -1209,7 +1212,7 @@
           <v:shape id="_x0000_i1067" type="#_x0000_t75" style="width:462.75pt;height:84.75pt" o:ole="">
             <v:imagedata r:id="rId89" o:title=""/>
           </v:shape>
-          <o:OLEObject Type="Embed" ProgID="Equation.3" ShapeID="_x0000_i1067" DrawAspect="Content" ObjectID="_1618158067" r:id="rId90"/>
+          <o:OLEObject Type="Embed" ProgID="Equation.3" ShapeID="_x0000_i1067" DrawAspect="Content" ObjectID="_1627917073" r:id="rId90"/>
         </w:object>
       </w:r>
       <w:r>
@@ -1245,7 +1248,7 @@
           <v:shape id="_x0000_i1068" type="#_x0000_t75" style="width:393pt;height:44.25pt" o:ole="">
             <v:imagedata r:id="rId91" o:title=""/>
           </v:shape>
-          <o:OLEObject Type="Embed" ProgID="Equation.3" ShapeID="_x0000_i1068" DrawAspect="Content" ObjectID="_1618158068" r:id="rId92"/>
+          <o:OLEObject Type="Embed" ProgID="Equation.3" ShapeID="_x0000_i1068" DrawAspect="Content" ObjectID="_1627917074" r:id="rId92"/>
         </w:object>
       </w:r>
       <w:r>
@@ -1266,11 +1269,7 @@
         <w:t>Задача Коші для рівняння коливання мембрани</w:t>
       </w:r>
       <w:r>
-        <w:t xml:space="preserve"> та коливання </w:t>
-      </w:r>
-      <w:r>
-        <w:lastRenderedPageBreak/>
-        <w:t xml:space="preserve">необмеженого об’єму </w:t>
+        <w:t xml:space="preserve"> та коливання необмеженого об’єму </w:t>
       </w:r>
       <w:r>
         <w:t>Формула Пуассона</w:t>
@@ -1304,7 +1303,7 @@
           <v:shape id="_x0000_i1069" type="#_x0000_t75" style="width:4in;height:42.75pt" o:ole="">
             <v:imagedata r:id="rId93" o:title=""/>
           </v:shape>
-          <o:OLEObject Type="Embed" ProgID="Equation.3" ShapeID="_x0000_i1069" DrawAspect="Content" ObjectID="_1618158069" r:id="rId94"/>
+          <o:OLEObject Type="Embed" ProgID="Equation.3" ShapeID="_x0000_i1069" DrawAspect="Content" ObjectID="_1627917075" r:id="rId94"/>
         </w:object>
       </w:r>
       <w:r>
@@ -1360,7 +1359,7 @@
           <v:shape id="_x0000_i1070" type="#_x0000_t75" style="width:387pt;height:84.75pt" o:ole="">
             <v:imagedata r:id="rId95" o:title=""/>
           </v:shape>
-          <o:OLEObject Type="Embed" ProgID="Equation.3" ShapeID="_x0000_i1070" DrawAspect="Content" ObjectID="_1618158070" r:id="rId96"/>
+          <o:OLEObject Type="Embed" ProgID="Equation.3" ShapeID="_x0000_i1070" DrawAspect="Content" ObjectID="_1627917076" r:id="rId96"/>
         </w:object>
       </w:r>
       <w:r>
@@ -1394,7 +1393,7 @@
           <v:shape id="_x0000_i1071" type="#_x0000_t75" style="width:192.75pt;height:48pt" o:ole="">
             <v:imagedata r:id="rId97" o:title=""/>
           </v:shape>
-          <o:OLEObject Type="Embed" ProgID="Equation.3" ShapeID="_x0000_i1071" DrawAspect="Content" ObjectID="_1618158071" r:id="rId98"/>
+          <o:OLEObject Type="Embed" ProgID="Equation.3" ShapeID="_x0000_i1071" DrawAspect="Content" ObjectID="_1627917077" r:id="rId98"/>
         </w:object>
       </w:r>
       <w:r>
@@ -1448,7 +1447,7 @@
           <v:shape id="_x0000_i1072" type="#_x0000_t75" style="width:11.25pt;height:21pt" o:ole="">
             <v:imagedata r:id="rId81" o:title=""/>
           </v:shape>
-          <o:OLEObject Type="Embed" ProgID="Equation.3" ShapeID="_x0000_i1072" DrawAspect="Content" ObjectID="_1618158072" r:id="rId99"/>
+          <o:OLEObject Type="Embed" ProgID="Equation.3" ShapeID="_x0000_i1072" DrawAspect="Content" ObjectID="_1627917078" r:id="rId99"/>
         </w:object>
       </w:r>
       <w:r>
@@ -1459,7 +1458,7 @@
           <v:shape id="_x0000_i1073" type="#_x0000_t75" style="width:399.75pt;height:48pt" o:ole="">
             <v:imagedata r:id="rId100" o:title=""/>
           </v:shape>
-          <o:OLEObject Type="Embed" ProgID="Equation.3" ShapeID="_x0000_i1073" DrawAspect="Content" ObjectID="_1618158073" r:id="rId101"/>
+          <o:OLEObject Type="Embed" ProgID="Equation.3" ShapeID="_x0000_i1073" DrawAspect="Content" ObjectID="_1627917079" r:id="rId101"/>
         </w:object>
       </w:r>
       <w:r>
@@ -1494,7 +1493,7 @@
           <v:shape id="_x0000_i1074" type="#_x0000_t75" style="width:11.25pt;height:21pt" o:ole="">
             <v:imagedata r:id="rId81" o:title=""/>
           </v:shape>
-          <o:OLEObject Type="Embed" ProgID="Equation.3" ShapeID="_x0000_i1074" DrawAspect="Content" ObjectID="_1618158074" r:id="rId102"/>
+          <o:OLEObject Type="Embed" ProgID="Equation.3" ShapeID="_x0000_i1074" DrawAspect="Content" ObjectID="_1627917080" r:id="rId102"/>
         </w:object>
       </w:r>
       <w:r>
@@ -1505,7 +1504,7 @@
           <v:shape id="_x0000_i1075" type="#_x0000_t75" style="width:297pt;height:48pt" o:ole="">
             <v:imagedata r:id="rId103" o:title=""/>
           </v:shape>
-          <o:OLEObject Type="Embed" ProgID="Equation.3" ShapeID="_x0000_i1075" DrawAspect="Content" ObjectID="_1618158075" r:id="rId104"/>
+          <o:OLEObject Type="Embed" ProgID="Equation.3" ShapeID="_x0000_i1075" DrawAspect="Content" ObjectID="_1627917081" r:id="rId104"/>
         </w:object>
       </w:r>
       <w:r>
@@ -1540,7 +1539,7 @@
           <v:shape id="_x0000_i1076" type="#_x0000_t75" style="width:5in;height:48pt" o:ole="">
             <v:imagedata r:id="rId105" o:title=""/>
           </v:shape>
-          <o:OLEObject Type="Embed" ProgID="Equation.3" ShapeID="_x0000_i1076" DrawAspect="Content" ObjectID="_1618158076" r:id="rId106"/>
+          <o:OLEObject Type="Embed" ProgID="Equation.3" ShapeID="_x0000_i1076" DrawAspect="Content" ObjectID="_1627917082" r:id="rId106"/>
         </w:object>
       </w:r>
       <w:r>
@@ -1577,7 +1576,7 @@
           <v:shape id="_x0000_i1077" type="#_x0000_t75" style="width:425.25pt;height:95.25pt" o:ole="">
             <v:imagedata r:id="rId107" o:title=""/>
           </v:shape>
-          <o:OLEObject Type="Embed" ProgID="Equation.3" ShapeID="_x0000_i1077" DrawAspect="Content" ObjectID="_1618158077" r:id="rId108"/>
+          <o:OLEObject Type="Embed" ProgID="Equation.3" ShapeID="_x0000_i1077" DrawAspect="Content" ObjectID="_1627917083" r:id="rId108"/>
         </w:object>
       </w:r>
       <w:r>
@@ -1612,7 +1611,11 @@
       </w:r>
       <w:proofErr w:type="spellEnd"/>
       <w:r>
-        <w:t xml:space="preserve"> для тривимірної задачі Коші хвильового рівняння.</w:t>
+        <w:t xml:space="preserve"> для тривимірної задачі Коші </w:t>
+      </w:r>
+      <w:r>
+        <w:lastRenderedPageBreak/>
+        <w:t>хвильового рівняння.</w:t>
       </w:r>
     </w:p>
     <w:p>
@@ -1627,7 +1630,7 @@
           <v:shape id="_x0000_i1078" type="#_x0000_t75" style="width:350.25pt;height:117pt" o:ole="">
             <v:imagedata r:id="rId109" o:title=""/>
           </v:shape>
-          <o:OLEObject Type="Embed" ProgID="Equation.3" ShapeID="_x0000_i1078" DrawAspect="Content" ObjectID="_1618158078" r:id="rId110"/>
+          <o:OLEObject Type="Embed" ProgID="Equation.3" ShapeID="_x0000_i1078" DrawAspect="Content" ObjectID="_1627917084" r:id="rId110"/>
         </w:object>
       </w:r>
       <w:r>
@@ -1710,7 +1713,7 @@
           <v:shape id="_x0000_i1079" type="#_x0000_t75" style="width:162pt;height:45pt" o:ole="">
             <v:imagedata r:id="rId111" o:title=""/>
           </v:shape>
-          <o:OLEObject Type="Embed" ProgID="Equation.3" ShapeID="_x0000_i1079" DrawAspect="Content" ObjectID="_1618158079" r:id="rId112"/>
+          <o:OLEObject Type="Embed" ProgID="Equation.3" ShapeID="_x0000_i1079" DrawAspect="Content" ObjectID="_1627917085" r:id="rId112"/>
         </w:object>
       </w:r>
       <w:r>
@@ -1759,7 +1762,7 @@
           <v:shape id="_x0000_i1080" type="#_x0000_t75" style="width:318.75pt;height:39.75pt" o:ole="">
             <v:imagedata r:id="rId113" o:title=""/>
           </v:shape>
-          <o:OLEObject Type="Embed" ProgID="Equation.3" ShapeID="_x0000_i1080" DrawAspect="Content" ObjectID="_1618158080" r:id="rId114"/>
+          <o:OLEObject Type="Embed" ProgID="Equation.3" ShapeID="_x0000_i1080" DrawAspect="Content" ObjectID="_1627917086" r:id="rId114"/>
         </w:object>
       </w:r>
       <w:r>
@@ -1771,7 +1774,6 @@
         <w:pStyle w:val="dtext"/>
       </w:pPr>
       <w:r>
-        <w:lastRenderedPageBreak/>
         <w:t xml:space="preserve">граничні умови першого, другого або третього роду. </w:t>
       </w:r>
       <w:r>
@@ -1822,7 +1824,7 @@
           <v:shape id="_x0000_i1081" type="#_x0000_t75" style="width:48.75pt;height:21pt" o:ole="">
             <v:imagedata r:id="rId115" o:title=""/>
           </v:shape>
-          <o:OLEObject Type="Embed" ProgID="Equation.3" ShapeID="_x0000_i1081" DrawAspect="Content" ObjectID="_1618158081" r:id="rId116"/>
+          <o:OLEObject Type="Embed" ProgID="Equation.3" ShapeID="_x0000_i1081" DrawAspect="Content" ObjectID="_1627917087" r:id="rId116"/>
         </w:object>
       </w:r>
       <w:r>
@@ -1836,7 +1838,7 @@
           <v:shape id="_x0000_i1082" type="#_x0000_t75" style="width:15.75pt;height:15pt" o:ole="">
             <v:imagedata r:id="rId117" o:title=""/>
           </v:shape>
-          <o:OLEObject Type="Embed" ProgID="Equation.3" ShapeID="_x0000_i1082" DrawAspect="Content" ObjectID="_1618158082" r:id="rId118"/>
+          <o:OLEObject Type="Embed" ProgID="Equation.3" ShapeID="_x0000_i1082" DrawAspect="Content" ObjectID="_1627917088" r:id="rId118"/>
         </w:object>
       </w:r>
       <w:r>
@@ -1850,7 +1852,7 @@
           <v:shape id="_x0000_i1083" type="#_x0000_t75" style="width:14.25pt;height:15.75pt" o:ole="">
             <v:imagedata r:id="rId119" o:title=""/>
           </v:shape>
-          <o:OLEObject Type="Embed" ProgID="Equation.3" ShapeID="_x0000_i1083" DrawAspect="Content" ObjectID="_1618158083" r:id="rId120"/>
+          <o:OLEObject Type="Embed" ProgID="Equation.3" ShapeID="_x0000_i1083" DrawAspect="Content" ObjectID="_1627917089" r:id="rId120"/>
         </w:object>
       </w:r>
       <w:r>
@@ -1862,7 +1864,11 @@
       </w:r>
       <w:proofErr w:type="spellEnd"/>
       <w:r>
-        <w:t xml:space="preserve">, якщо ця функція є </w:t>
+        <w:t xml:space="preserve">, якщо ця </w:t>
+      </w:r>
+      <w:r>
+        <w:lastRenderedPageBreak/>
+        <w:t xml:space="preserve">функція є </w:t>
       </w:r>
       <w:proofErr w:type="spellStart"/>
       <w:r>
@@ -1885,7 +1891,7 @@
           <v:shape id="_x0000_i1084" type="#_x0000_t75" style="width:228pt;height:51pt" o:ole="">
             <v:imagedata r:id="rId121" o:title=""/>
           </v:shape>
-          <o:OLEObject Type="Embed" ProgID="Equation.3" ShapeID="_x0000_i1084" DrawAspect="Content" ObjectID="_1618158084" r:id="rId122"/>
+          <o:OLEObject Type="Embed" ProgID="Equation.3" ShapeID="_x0000_i1084" DrawAspect="Content" ObjectID="_1627917090" r:id="rId122"/>
         </w:object>
       </w:r>
       <w:r>
@@ -1925,7 +1931,7 @@
           <v:shape id="_x0000_i1085" type="#_x0000_t75" style="width:11.25pt;height:18.75pt" o:ole="">
             <v:imagedata r:id="rId123" o:title=""/>
           </v:shape>
-          <o:OLEObject Type="Embed" ProgID="Equation.3" ShapeID="_x0000_i1085" DrawAspect="Content" ObjectID="_1618158085" r:id="rId124"/>
+          <o:OLEObject Type="Embed" ProgID="Equation.3" ShapeID="_x0000_i1085" DrawAspect="Content" ObjectID="_1627917091" r:id="rId124"/>
         </w:object>
       </w:r>
       <w:r>
@@ -1983,7 +1989,7 @@
           <v:shape id="_x0000_i1086" type="#_x0000_t75" style="width:48.75pt;height:21pt" o:ole="">
             <v:imagedata r:id="rId125" o:title=""/>
           </v:shape>
-          <o:OLEObject Type="Embed" ProgID="Equation.3" ShapeID="_x0000_i1086" DrawAspect="Content" ObjectID="_1618158086" r:id="rId126"/>
+          <o:OLEObject Type="Embed" ProgID="Equation.3" ShapeID="_x0000_i1086" DrawAspect="Content" ObjectID="_1627917092" r:id="rId126"/>
         </w:object>
       </w:r>
       <w:r>
@@ -2001,7 +2007,7 @@
           <v:shape id="_x0000_i1087" type="#_x0000_t75" style="width:15.75pt;height:15pt" o:ole="">
             <v:imagedata r:id="rId117" o:title=""/>
           </v:shape>
-          <o:OLEObject Type="Embed" ProgID="Equation.3" ShapeID="_x0000_i1087" DrawAspect="Content" ObjectID="_1618158087" r:id="rId127"/>
+          <o:OLEObject Type="Embed" ProgID="Equation.3" ShapeID="_x0000_i1087" DrawAspect="Content" ObjectID="_1627917093" r:id="rId127"/>
         </w:object>
       </w:r>
       <w:r>
@@ -2019,7 +2025,7 @@
           <v:shape id="_x0000_i1088" type="#_x0000_t75" style="width:14.25pt;height:15.75pt" o:ole="">
             <v:imagedata r:id="rId119" o:title=""/>
           </v:shape>
-          <o:OLEObject Type="Embed" ProgID="Equation.3" ShapeID="_x0000_i1088" DrawAspect="Content" ObjectID="_1618158088" r:id="rId128"/>
+          <o:OLEObject Type="Embed" ProgID="Equation.3" ShapeID="_x0000_i1088" DrawAspect="Content" ObjectID="_1627917094" r:id="rId128"/>
         </w:object>
       </w:r>
       <w:r>
@@ -2051,7 +2057,7 @@
           <v:shape id="_x0000_i1089" type="#_x0000_t75" style="width:171.75pt;height:23.25pt" o:ole="">
             <v:imagedata r:id="rId129" o:title=""/>
           </v:shape>
-          <o:OLEObject Type="Embed" ProgID="Equation.3" ShapeID="_x0000_i1089" DrawAspect="Content" ObjectID="_1618158089" r:id="rId130"/>
+          <o:OLEObject Type="Embed" ProgID="Equation.3" ShapeID="_x0000_i1089" DrawAspect="Content" ObjectID="_1627917095" r:id="rId130"/>
         </w:object>
       </w:r>
       <w:r>
@@ -2069,7 +2075,7 @@
           <v:shape id="_x0000_i1090" type="#_x0000_t75" style="width:54.75pt;height:21pt" o:ole="">
             <v:imagedata r:id="rId131" o:title=""/>
           </v:shape>
-          <o:OLEObject Type="Embed" ProgID="Equation.3" ShapeID="_x0000_i1090" DrawAspect="Content" ObjectID="_1618158090" r:id="rId132"/>
+          <o:OLEObject Type="Embed" ProgID="Equation.3" ShapeID="_x0000_i1090" DrawAspect="Content" ObjectID="_1627917096" r:id="rId132"/>
         </w:object>
       </w:r>
       <w:r>
@@ -2116,7 +2122,7 @@
           <v:shape id="_x0000_i1091" type="#_x0000_t75" style="width:48pt;height:23.25pt" o:ole="">
             <v:imagedata r:id="rId133" o:title=""/>
           </v:shape>
-          <o:OLEObject Type="Embed" ProgID="Equation.3" ShapeID="_x0000_i1091" DrawAspect="Content" ObjectID="_1618158091" r:id="rId134"/>
+          <o:OLEObject Type="Embed" ProgID="Equation.3" ShapeID="_x0000_i1091" DrawAspect="Content" ObjectID="_1627917097" r:id="rId134"/>
         </w:object>
       </w:r>
       <w:r>
@@ -2146,7 +2152,7 @@
           <v:shape id="_x0000_i1092" type="#_x0000_t75" style="width:182.25pt;height:51pt" o:ole="">
             <v:imagedata r:id="rId135" o:title=""/>
           </v:shape>
-          <o:OLEObject Type="Embed" ProgID="Equation.3" ShapeID="_x0000_i1092" DrawAspect="Content" ObjectID="_1618158092" r:id="rId136"/>
+          <o:OLEObject Type="Embed" ProgID="Equation.3" ShapeID="_x0000_i1092" DrawAspect="Content" ObjectID="_1627917098" r:id="rId136"/>
         </w:object>
       </w:r>
       <w:r>
@@ -2201,7 +2207,7 @@
           <v:shape id="_x0000_i1093" type="#_x0000_t75" style="width:212.25pt;height:21pt" o:ole="">
             <v:imagedata r:id="rId137" o:title=""/>
           </v:shape>
-          <o:OLEObject Type="Embed" ProgID="Equation.3" ShapeID="_x0000_i1093" DrawAspect="Content" ObjectID="_1618158093" r:id="rId138"/>
+          <o:OLEObject Type="Embed" ProgID="Equation.3" ShapeID="_x0000_i1093" DrawAspect="Content" ObjectID="_1627917099" r:id="rId138"/>
         </w:object>
       </w:r>
       <w:r>
@@ -2229,7 +2235,7 @@
           <v:shape id="_x0000_i1094" type="#_x0000_t75" style="width:12pt;height:15.75pt" o:ole="">
             <v:imagedata r:id="rId139" o:title=""/>
           </v:shape>
-          <o:OLEObject Type="Embed" ProgID="Equation.3" ShapeID="_x0000_i1094" DrawAspect="Content" ObjectID="_1618158094" r:id="rId140"/>
+          <o:OLEObject Type="Embed" ProgID="Equation.3" ShapeID="_x0000_i1094" DrawAspect="Content" ObjectID="_1627917100" r:id="rId140"/>
         </w:object>
       </w:r>
     </w:p>
@@ -2245,7 +2251,7 @@
           <v:shape id="_x0000_i1095" type="#_x0000_t75" style="width:221.25pt;height:21pt" o:ole="">
             <v:imagedata r:id="rId141" o:title=""/>
           </v:shape>
-          <o:OLEObject Type="Embed" ProgID="Equation.3" ShapeID="_x0000_i1095" DrawAspect="Content" ObjectID="_1618158095" r:id="rId142"/>
+          <o:OLEObject Type="Embed" ProgID="Equation.3" ShapeID="_x0000_i1095" DrawAspect="Content" ObjectID="_1627917101" r:id="rId142"/>
         </w:object>
       </w:r>
       <w:r>
@@ -2303,7 +2309,7 @@
           <v:shape id="_x0000_i1096" type="#_x0000_t75" style="width:48.75pt;height:21pt" o:ole="">
             <v:imagedata r:id="rId143" o:title=""/>
           </v:shape>
-          <o:OLEObject Type="Embed" ProgID="Equation.3" ShapeID="_x0000_i1096" DrawAspect="Content" ObjectID="_1618158096" r:id="rId144"/>
+          <o:OLEObject Type="Embed" ProgID="Equation.3" ShapeID="_x0000_i1096" DrawAspect="Content" ObjectID="_1627917102" r:id="rId144"/>
         </w:object>
       </w:r>
       <w:r>
@@ -2323,7 +2329,7 @@
           <v:shape id="_x0000_i1097" type="#_x0000_t75" style="width:48.75pt;height:21pt" o:ole="">
             <v:imagedata r:id="rId145" o:title=""/>
           </v:shape>
-          <o:OLEObject Type="Embed" ProgID="Equation.3" ShapeID="_x0000_i1097" DrawAspect="Content" ObjectID="_1618158097" r:id="rId146"/>
+          <o:OLEObject Type="Embed" ProgID="Equation.3" ShapeID="_x0000_i1097" DrawAspect="Content" ObjectID="_1627917103" r:id="rId146"/>
         </w:object>
       </w:r>
       <w:r>
@@ -2345,7 +2351,7 @@
           <v:shape id="_x0000_i1098" type="#_x0000_t75" style="width:35.25pt;height:15pt" o:ole="">
             <v:imagedata r:id="rId147" o:title=""/>
           </v:shape>
-          <o:OLEObject Type="Embed" ProgID="Equation.3" ShapeID="_x0000_i1098" DrawAspect="Content" ObjectID="_1618158098" r:id="rId148"/>
+          <o:OLEObject Type="Embed" ProgID="Equation.3" ShapeID="_x0000_i1098" DrawAspect="Content" ObjectID="_1627917104" r:id="rId148"/>
         </w:object>
       </w:r>
       <w:r>
@@ -2364,7 +2370,7 @@
           <v:shape id="_x0000_i1099" type="#_x0000_t75" style="width:356.25pt;height:69pt" o:ole="">
             <v:imagedata r:id="rId149" o:title=""/>
           </v:shape>
-          <o:OLEObject Type="Embed" ProgID="Equation.3" ShapeID="_x0000_i1099" DrawAspect="Content" ObjectID="_1618158099" r:id="rId150"/>
+          <o:OLEObject Type="Embed" ProgID="Equation.3" ShapeID="_x0000_i1099" DrawAspect="Content" ObjectID="_1627917105" r:id="rId150"/>
         </w:object>
       </w:r>
     </w:p>
@@ -2388,7 +2394,7 @@
           <v:shape id="_x0000_i1100" type="#_x0000_t75" style="width:11.25pt;height:21pt" o:ole="">
             <v:imagedata r:id="rId81" o:title=""/>
           </v:shape>
-          <o:OLEObject Type="Embed" ProgID="Equation.3" ShapeID="_x0000_i1100" DrawAspect="Content" ObjectID="_1618158100" r:id="rId151"/>
+          <o:OLEObject Type="Embed" ProgID="Equation.3" ShapeID="_x0000_i1100" DrawAspect="Content" ObjectID="_1627917106" r:id="rId151"/>
         </w:object>
       </w:r>
       <w:r>
@@ -2399,7 +2405,7 @@
           <v:shape id="_x0000_i1101" type="#_x0000_t75" style="width:393pt;height:42.75pt" o:ole="">
             <v:imagedata r:id="rId152" o:title=""/>
           </v:shape>
-          <o:OLEObject Type="Embed" ProgID="Equation.3" ShapeID="_x0000_i1101" DrawAspect="Content" ObjectID="_1618158101" r:id="rId153"/>
+          <o:OLEObject Type="Embed" ProgID="Equation.3" ShapeID="_x0000_i1101" DrawAspect="Content" ObjectID="_1627917107" r:id="rId153"/>
         </w:object>
       </w:r>
     </w:p>
@@ -2424,7 +2430,7 @@
           <v:shape id="_x0000_i1102" type="#_x0000_t75" style="width:48pt;height:17.25pt" o:ole="">
             <v:imagedata r:id="rId154" o:title=""/>
           </v:shape>
-          <o:OLEObject Type="Embed" ProgID="Equation.3" ShapeID="_x0000_i1102" DrawAspect="Content" ObjectID="_1618158102" r:id="rId155"/>
+          <o:OLEObject Type="Embed" ProgID="Equation.3" ShapeID="_x0000_i1102" DrawAspect="Content" ObjectID="_1627917108" r:id="rId155"/>
         </w:object>
       </w:r>
       <w:r>
@@ -2438,7 +2444,7 @@
           <v:shape id="_x0000_i1103" type="#_x0000_t75" style="width:26.25pt;height:15pt" o:ole="">
             <v:imagedata r:id="rId156" o:title=""/>
           </v:shape>
-          <o:OLEObject Type="Embed" ProgID="Equation.3" ShapeID="_x0000_i1103" DrawAspect="Content" ObjectID="_1618158103" r:id="rId157"/>
+          <o:OLEObject Type="Embed" ProgID="Equation.3" ShapeID="_x0000_i1103" DrawAspect="Content" ObjectID="_1627917109" r:id="rId157"/>
         </w:object>
       </w:r>
       <w:r>
@@ -2452,7 +2458,7 @@
           <v:shape id="_x0000_i1104" type="#_x0000_t75" style="width:164.25pt;height:26.25pt" o:ole="">
             <v:imagedata r:id="rId158" o:title=""/>
           </v:shape>
-          <o:OLEObject Type="Embed" ProgID="Equation.3" ShapeID="_x0000_i1104" DrawAspect="Content" ObjectID="_1618158104" r:id="rId159"/>
+          <o:OLEObject Type="Embed" ProgID="Equation.3" ShapeID="_x0000_i1104" DrawAspect="Content" ObjectID="_1627917110" r:id="rId159"/>
         </w:object>
       </w:r>
       <w:r>
@@ -2472,7 +2478,7 @@
           <v:shape id="_x0000_i1105" type="#_x0000_t75" style="width:27.75pt;height:15pt" o:ole="">
             <v:imagedata r:id="rId160" o:title=""/>
           </v:shape>
-          <o:OLEObject Type="Embed" ProgID="Equation.3" ShapeID="_x0000_i1105" DrawAspect="Content" ObjectID="_1618158105" r:id="rId161"/>
+          <o:OLEObject Type="Embed" ProgID="Equation.3" ShapeID="_x0000_i1105" DrawAspect="Content" ObjectID="_1627917111" r:id="rId161"/>
         </w:object>
       </w:r>
       <w:r>
@@ -2486,7 +2492,7 @@
           <v:shape id="_x0000_i1106" type="#_x0000_t75" style="width:183pt;height:45pt" o:ole="">
             <v:imagedata r:id="rId162" o:title=""/>
           </v:shape>
-          <o:OLEObject Type="Embed" ProgID="Equation.3" ShapeID="_x0000_i1106" DrawAspect="Content" ObjectID="_1618158106" r:id="rId163"/>
+          <o:OLEObject Type="Embed" ProgID="Equation.3" ShapeID="_x0000_i1106" DrawAspect="Content" ObjectID="_1627917112" r:id="rId163"/>
         </w:object>
       </w:r>
       <w:r>
@@ -2506,7 +2512,7 @@
           <v:shape id="_x0000_i1107" type="#_x0000_t75" style="width:32.25pt;height:15.75pt" o:ole="">
             <v:imagedata r:id="rId164" o:title=""/>
           </v:shape>
-          <o:OLEObject Type="Embed" ProgID="Equation.3" ShapeID="_x0000_i1107" DrawAspect="Content" ObjectID="_1618158107" r:id="rId165"/>
+          <o:OLEObject Type="Embed" ProgID="Equation.3" ShapeID="_x0000_i1107" DrawAspect="Content" ObjectID="_1627917113" r:id="rId165"/>
         </w:object>
       </w:r>
       <w:r>
@@ -2520,7 +2526,7 @@
           <v:shape id="_x0000_i1108" type="#_x0000_t75" style="width:356.25pt;height:51pt" o:ole="">
             <v:imagedata r:id="rId166" o:title=""/>
           </v:shape>
-          <o:OLEObject Type="Embed" ProgID="Equation.3" ShapeID="_x0000_i1108" DrawAspect="Content" ObjectID="_1618158108" r:id="rId167"/>
+          <o:OLEObject Type="Embed" ProgID="Equation.3" ShapeID="_x0000_i1108" DrawAspect="Content" ObjectID="_1627917114" r:id="rId167"/>
         </w:object>
       </w:r>
       <w:r>
@@ -2545,7 +2551,7 @@
           <v:shape id="_x0000_i1109" type="#_x0000_t75" style="width:162.75pt;height:21pt" o:ole="">
             <v:imagedata r:id="rId168" o:title=""/>
           </v:shape>
-          <o:OLEObject Type="Embed" ProgID="Equation.3" ShapeID="_x0000_i1109" DrawAspect="Content" ObjectID="_1618158109" r:id="rId169"/>
+          <o:OLEObject Type="Embed" ProgID="Equation.3" ShapeID="_x0000_i1109" DrawAspect="Content" ObjectID="_1627917115" r:id="rId169"/>
         </w:object>
       </w:r>
       <w:r>
@@ -2626,7 +2632,7 @@
           <v:shape id="_x0000_i1110" type="#_x0000_t75" style="width:11.25pt;height:18.75pt" o:ole="">
             <v:imagedata r:id="rId170" o:title=""/>
           </v:shape>
-          <o:OLEObject Type="Embed" ProgID="Equation.3" ShapeID="_x0000_i1110" DrawAspect="Content" ObjectID="_1618158110" r:id="rId171"/>
+          <o:OLEObject Type="Embed" ProgID="Equation.3" ShapeID="_x0000_i1110" DrawAspect="Content" ObjectID="_1627917116" r:id="rId171"/>
         </w:object>
       </w:r>
     </w:p>
@@ -2642,7 +2648,7 @@
           <v:shape id="_x0000_i1111" type="#_x0000_t75" style="width:164.25pt;height:47.25pt" o:ole="">
             <v:imagedata r:id="rId172" o:title=""/>
           </v:shape>
-          <o:OLEObject Type="Embed" ProgID="Equation.3" ShapeID="_x0000_i1111" DrawAspect="Content" ObjectID="_1618158111" r:id="rId173"/>
+          <o:OLEObject Type="Embed" ProgID="Equation.3" ShapeID="_x0000_i1111" DrawAspect="Content" ObjectID="_1627917117" r:id="rId173"/>
         </w:object>
       </w:r>
       <w:r>
@@ -2702,7 +2708,7 @@
           <v:shape id="_x0000_i1112" type="#_x0000_t75" style="width:11.25pt;height:15.75pt" o:ole="">
             <v:imagedata r:id="rId174" o:title=""/>
           </v:shape>
-          <o:OLEObject Type="Embed" ProgID="Equation.3" ShapeID="_x0000_i1112" DrawAspect="Content" ObjectID="_1618158112" r:id="rId175"/>
+          <o:OLEObject Type="Embed" ProgID="Equation.3" ShapeID="_x0000_i1112" DrawAspect="Content" ObjectID="_1627917118" r:id="rId175"/>
         </w:object>
       </w:r>
       <w:r>
@@ -2735,7 +2741,7 @@
           <v:shape id="_x0000_i1113" type="#_x0000_t75" style="width:228pt;height:54.75pt" o:ole="">
             <v:imagedata r:id="rId176" o:title=""/>
           </v:shape>
-          <o:OLEObject Type="Embed" ProgID="Equation.3" ShapeID="_x0000_i1113" DrawAspect="Content" ObjectID="_1618158113" r:id="rId177"/>
+          <o:OLEObject Type="Embed" ProgID="Equation.3" ShapeID="_x0000_i1113" DrawAspect="Content" ObjectID="_1627917119" r:id="rId177"/>
         </w:object>
       </w:r>
       <w:r>
@@ -2802,7 +2808,7 @@
           <v:shape id="_x0000_i1114" type="#_x0000_t75" style="width:48.75pt;height:21pt" o:ole="">
             <v:imagedata r:id="rId178" o:title=""/>
           </v:shape>
-          <o:OLEObject Type="Embed" ProgID="Equation.3" ShapeID="_x0000_i1114" DrawAspect="Content" ObjectID="_1618158114" r:id="rId179"/>
+          <o:OLEObject Type="Embed" ProgID="Equation.3" ShapeID="_x0000_i1114" DrawAspect="Content" ObjectID="_1627917120" r:id="rId179"/>
         </w:object>
       </w:r>
       <w:r>
@@ -2812,11 +2818,7 @@
         <w:t>’’’</w:t>
       </w:r>
       <w:r>
-        <w:t xml:space="preserve">) </w:t>
-      </w:r>
-      <w:r>
-        <w:lastRenderedPageBreak/>
-        <w:t xml:space="preserve">помножимо на </w:t>
+        <w:t xml:space="preserve">) помножимо на </w:t>
       </w:r>
       <w:r>
         <w:rPr>
@@ -2826,7 +2828,7 @@
           <v:shape id="_x0000_i1115" type="#_x0000_t75" style="width:29.25pt;height:18pt" o:ole="">
             <v:imagedata r:id="rId180" o:title=""/>
           </v:shape>
-          <o:OLEObject Type="Embed" ProgID="Equation.3" ShapeID="_x0000_i1115" DrawAspect="Content" ObjectID="_1618158115" r:id="rId181"/>
+          <o:OLEObject Type="Embed" ProgID="Equation.3" ShapeID="_x0000_i1115" DrawAspect="Content" ObjectID="_1627917121" r:id="rId181"/>
         </w:object>
       </w:r>
       <w:r>
@@ -2848,7 +2850,7 @@
           <v:shape id="_x0000_i1116" type="#_x0000_t75" style="width:39pt;height:18.75pt" o:ole="">
             <v:imagedata r:id="rId182" o:title=""/>
           </v:shape>
-          <o:OLEObject Type="Embed" ProgID="Equation.3" ShapeID="_x0000_i1116" DrawAspect="Content" ObjectID="_1618158116" r:id="rId183"/>
+          <o:OLEObject Type="Embed" ProgID="Equation.3" ShapeID="_x0000_i1116" DrawAspect="Content" ObjectID="_1627917122" r:id="rId183"/>
         </w:object>
       </w:r>
       <w:r>
@@ -2867,7 +2869,7 @@
           <v:shape id="_x0000_i1117" type="#_x0000_t75" style="width:311.25pt;height:69pt" o:ole="">
             <v:imagedata r:id="rId184" o:title=""/>
           </v:shape>
-          <o:OLEObject Type="Embed" ProgID="Equation.3" ShapeID="_x0000_i1117" DrawAspect="Content" ObjectID="_1618158117" r:id="rId185"/>
+          <o:OLEObject Type="Embed" ProgID="Equation.3" ShapeID="_x0000_i1117" DrawAspect="Content" ObjectID="_1627917123" r:id="rId185"/>
         </w:object>
       </w:r>
       <w:r>
@@ -2895,7 +2897,7 @@
           <v:shape id="_x0000_i1118" type="#_x0000_t75" style="width:11.25pt;height:15.75pt" o:ole="">
             <v:imagedata r:id="rId174" o:title=""/>
           </v:shape>
-          <o:OLEObject Type="Embed" ProgID="Equation.3" ShapeID="_x0000_i1118" DrawAspect="Content" ObjectID="_1618158118" r:id="rId186"/>
+          <o:OLEObject Type="Embed" ProgID="Equation.3" ShapeID="_x0000_i1118" DrawAspect="Content" ObjectID="_1627917124" r:id="rId186"/>
         </w:object>
       </w:r>
       <w:r>
@@ -2914,7 +2916,7 @@
           <v:shape id="_x0000_i1119" type="#_x0000_t75" style="width:365.25pt;height:45pt" o:ole="">
             <v:imagedata r:id="rId187" o:title=""/>
           </v:shape>
-          <o:OLEObject Type="Embed" ProgID="Equation.3" ShapeID="_x0000_i1119" DrawAspect="Content" ObjectID="_1618158119" r:id="rId188"/>
+          <o:OLEObject Type="Embed" ProgID="Equation.3" ShapeID="_x0000_i1119" DrawAspect="Content" ObjectID="_1627917125" r:id="rId188"/>
         </w:object>
       </w:r>
       <w:r>
@@ -2933,6 +2935,7 @@
         <w:pStyle w:val="dtext"/>
       </w:pPr>
       <w:r>
+        <w:lastRenderedPageBreak/>
         <w:t>Проміжну формулу (3.15) можна конкретизувати для кожної з трьох граничних задач:</w:t>
       </w:r>
     </w:p>
@@ -2951,7 +2954,7 @@
           <v:shape id="_x0000_i1120" type="#_x0000_t75" style="width:26.25pt;height:15pt" o:ole="">
             <v:imagedata r:id="rId189" o:title=""/>
           </v:shape>
-          <o:OLEObject Type="Embed" ProgID="Equation.3" ShapeID="_x0000_i1120" DrawAspect="Content" ObjectID="_1618158120" r:id="rId190"/>
+          <o:OLEObject Type="Embed" ProgID="Equation.3" ShapeID="_x0000_i1120" DrawAspect="Content" ObjectID="_1627917126" r:id="rId190"/>
         </w:object>
       </w:r>
       <w:r>
@@ -2965,7 +2968,7 @@
           <v:shape id="_x0000_i1121" type="#_x0000_t75" style="width:162.75pt;height:27pt" o:ole="">
             <v:imagedata r:id="rId191" o:title=""/>
           </v:shape>
-          <o:OLEObject Type="Embed" ProgID="Equation.3" ShapeID="_x0000_i1121" DrawAspect="Content" ObjectID="_1618158121" r:id="rId192"/>
+          <o:OLEObject Type="Embed" ProgID="Equation.3" ShapeID="_x0000_i1121" DrawAspect="Content" ObjectID="_1627917127" r:id="rId192"/>
         </w:object>
       </w:r>
       <w:r>
@@ -2984,7 +2987,7 @@
           <v:shape id="_x0000_i1122" type="#_x0000_t75" style="width:291.75pt;height:47.25pt" o:ole="">
             <v:imagedata r:id="rId193" o:title=""/>
           </v:shape>
-          <o:OLEObject Type="Embed" ProgID="Equation.3" ShapeID="_x0000_i1122" DrawAspect="Content" ObjectID="_1618158122" r:id="rId194"/>
+          <o:OLEObject Type="Embed" ProgID="Equation.3" ShapeID="_x0000_i1122" DrawAspect="Content" ObjectID="_1627917128" r:id="rId194"/>
         </w:object>
       </w:r>
       <w:r>
@@ -3018,7 +3021,7 @@
           <v:shape id="_x0000_i1123" type="#_x0000_t75" style="width:27.75pt;height:15pt" o:ole="">
             <v:imagedata r:id="rId195" o:title=""/>
           </v:shape>
-          <o:OLEObject Type="Embed" ProgID="Equation.3" ShapeID="_x0000_i1123" DrawAspect="Content" ObjectID="_1618158123" r:id="rId196"/>
+          <o:OLEObject Type="Embed" ProgID="Equation.3" ShapeID="_x0000_i1123" DrawAspect="Content" ObjectID="_1627917129" r:id="rId196"/>
         </w:object>
       </w:r>
       <w:r>
@@ -3032,7 +3035,7 @@
           <v:shape id="_x0000_i1124" type="#_x0000_t75" style="width:177.75pt;height:52.5pt" o:ole="">
             <v:imagedata r:id="rId197" o:title=""/>
           </v:shape>
-          <o:OLEObject Type="Embed" ProgID="Equation.3" ShapeID="_x0000_i1124" DrawAspect="Content" ObjectID="_1618158124" r:id="rId198"/>
+          <o:OLEObject Type="Embed" ProgID="Equation.3" ShapeID="_x0000_i1124" DrawAspect="Content" ObjectID="_1627917130" r:id="rId198"/>
         </w:object>
       </w:r>
       <w:r>
@@ -3051,7 +3054,7 @@
           <v:shape id="_x0000_i1125" type="#_x0000_t75" style="width:282pt;height:33pt" o:ole="">
             <v:imagedata r:id="rId199" o:title=""/>
           </v:shape>
-          <o:OLEObject Type="Embed" ProgID="Equation.3" ShapeID="_x0000_i1125" DrawAspect="Content" ObjectID="_1618158125" r:id="rId200"/>
+          <o:OLEObject Type="Embed" ProgID="Equation.3" ShapeID="_x0000_i1125" DrawAspect="Content" ObjectID="_1627917131" r:id="rId200"/>
         </w:object>
       </w:r>
       <w:r>
@@ -3088,7 +3091,7 @@
           <v:shape id="_x0000_i1126" type="#_x0000_t75" style="width:27pt;height:15pt" o:ole="">
             <v:imagedata r:id="rId201" o:title=""/>
           </v:shape>
-          <o:OLEObject Type="Embed" ProgID="Equation.3" ShapeID="_x0000_i1126" DrawAspect="Content" ObjectID="_1618158126" r:id="rId202"/>
+          <o:OLEObject Type="Embed" ProgID="Equation.3" ShapeID="_x0000_i1126" DrawAspect="Content" ObjectID="_1627917132" r:id="rId202"/>
         </w:object>
       </w:r>
       <w:r>
@@ -3102,7 +3105,7 @@
           <v:shape id="_x0000_i1127" type="#_x0000_t75" style="width:302.25pt;height:53.25pt" o:ole="">
             <v:imagedata r:id="rId203" o:title=""/>
           </v:shape>
-          <o:OLEObject Type="Embed" ProgID="Equation.3" ShapeID="_x0000_i1127" DrawAspect="Content" ObjectID="_1618158127" r:id="rId204"/>
+          <o:OLEObject Type="Embed" ProgID="Equation.3" ShapeID="_x0000_i1127" DrawAspect="Content" ObjectID="_1627917133" r:id="rId204"/>
         </w:object>
       </w:r>
       <w:r>
@@ -3129,7 +3132,7 @@
           <v:shape id="_x0000_i1128" type="#_x0000_t75" style="width:282pt;height:33pt" o:ole="">
             <v:imagedata r:id="rId205" o:title=""/>
           </v:shape>
-          <o:OLEObject Type="Embed" ProgID="Equation.3" ShapeID="_x0000_i1128" DrawAspect="Content" ObjectID="_1618158128" r:id="rId206"/>
+          <o:OLEObject Type="Embed" ProgID="Equation.3" ShapeID="_x0000_i1128" DrawAspect="Content" ObjectID="_1627917134" r:id="rId206"/>
         </w:object>
       </w:r>
       <w:r>
@@ -3166,10 +3169,10 @@
       <w:footerReference w:type="even" r:id="rId207"/>
       <w:footerReference w:type="default" r:id="rId208"/>
       <w:pgSz w:w="11907" w:h="16840" w:code="9"/>
-      <w:pgMar w:top="1134" w:right="851" w:bottom="1134" w:left="1134" w:header="709" w:footer="709" w:gutter="0"/>
+      <w:pgMar w:top="720" w:right="720" w:bottom="720" w:left="720" w:header="709" w:footer="709" w:gutter="0"/>
       <w:cols w:space="708"/>
       <w:titlePg/>
-      <w:docGrid w:linePitch="360"/>
+      <w:docGrid w:linePitch="381"/>
     </w:sectPr>
   </w:body>
 </w:document>

</xml_diff>